<commit_message>
MALS-1095 Resolve missing date in Levy template
</commit_message>
<xml_diff>
--- a/app/server/static/templates/notices/dairy/CRY_Levy_Template.docx
+++ b/app/server/static/templates/notices/dairy/CRY_Levy_Template.docx
@@ -88,7 +88,7 @@
           <wp:inline distT="0" distB="0" distL="0" distR="0" wp14:anchorId="0669EB73" wp14:editId="287A5526">
             <wp:extent cx="3093720" cy="1316355"/>
             <wp:effectExtent l="0" t="0" r="0" b="0"/>
-            <wp:docPr id="1" name="Picture 3" descr="A picture containing text&#13;&#10;&#13;&#10;Description automatically generated"/>
+            <wp:docPr id="1" name="Picture 3" descr="A picture containing text&#10;&#10;Description automatically generated"/>
             <wp:cNvGraphicFramePr>
               <a:graphicFrameLocks xmlns:a="http://schemas.openxmlformats.org/drawingml/2006/main"/>
             </wp:cNvGraphicFramePr>
@@ -96,7 +96,7 @@
               <a:graphicData uri="http://schemas.openxmlformats.org/drawingml/2006/picture">
                 <pic:pic xmlns:pic="http://schemas.openxmlformats.org/drawingml/2006/picture">
                   <pic:nvPicPr>
-                    <pic:cNvPr id="0" name="Picture 3" descr="A picture containing text&#13;&#10;&#13;&#10;Description automatically generated"/>
+                    <pic:cNvPr id="0" name="Picture 3" descr="A picture containing text&#10;&#10;Description automatically generated"/>
                     <pic:cNvPicPr>
                       <a:picLocks/>
                     </pic:cNvPicPr>
@@ -190,17 +190,7 @@
         <w:jc w:val="both"/>
       </w:pPr>
       <w:r>
-        <w:t>{</w:t>
-      </w:r>
-      <w:proofErr w:type="spellStart"/>
-      <w:proofErr w:type="gramStart"/>
-      <w:r>
-        <w:t>d.CurrentDate</w:t>
-      </w:r>
-      <w:proofErr w:type="spellEnd"/>
-      <w:proofErr w:type="gramEnd"/>
-      <w:r>
-        <w:t>}</w:t>
+        <w:t>{d.CurrentDate}</w:t>
       </w:r>
     </w:p>
     <w:p>
@@ -213,20 +203,7 @@
     </w:p>
     <w:p>
       <w:r>
-        <w:t>{</w:t>
-      </w:r>
-      <w:proofErr w:type="spellStart"/>
-      <w:proofErr w:type="gramStart"/>
-      <w:r>
-        <w:t>d.IRMA</w:t>
-      </w:r>
-      <w:proofErr w:type="gramEnd"/>
-      <w:r>
-        <w:t>_Num</w:t>
-      </w:r>
-      <w:proofErr w:type="spellEnd"/>
-      <w:r>
-        <w:t>}</w:t>
+        <w:t>{d.IRMA_Num}</w:t>
       </w:r>
     </w:p>
     <w:p>
@@ -242,17 +219,7 @@
         <w:jc w:val="both"/>
       </w:pPr>
       <w:r>
-        <w:t>{</w:t>
-      </w:r>
-      <w:proofErr w:type="spellStart"/>
-      <w:proofErr w:type="gramStart"/>
-      <w:r>
-        <w:t>d.LicenceHolderCompany</w:t>
-      </w:r>
-      <w:proofErr w:type="spellEnd"/>
-      <w:proofErr w:type="gramEnd"/>
-      <w:r>
-        <w:t>}</w:t>
+        <w:t>{d.LicenceHolderCompany}</w:t>
       </w:r>
       <w:r>
         <w:tab/>
@@ -278,51 +245,15 @@
     </w:p>
     <w:p>
       <w:r>
-        <w:t>{</w:t>
-      </w:r>
-      <w:proofErr w:type="spellStart"/>
-      <w:proofErr w:type="gramStart"/>
-      <w:r>
-        <w:t>d.MailingAddress</w:t>
-      </w:r>
-      <w:proofErr w:type="spellEnd"/>
-      <w:proofErr w:type="gramEnd"/>
-      <w:r>
-        <w:t>}</w:t>
-      </w:r>
-    </w:p>
-    <w:p>
-      <w:r>
-        <w:t>{</w:t>
-      </w:r>
-      <w:proofErr w:type="spellStart"/>
-      <w:proofErr w:type="gramStart"/>
-      <w:r>
-        <w:t>d.MailingCity</w:t>
-      </w:r>
-      <w:proofErr w:type="spellEnd"/>
-      <w:proofErr w:type="gramEnd"/>
-      <w:r>
-        <w:t>} {</w:t>
-      </w:r>
-      <w:proofErr w:type="spellStart"/>
-      <w:r>
-        <w:t>d.MailingProv</w:t>
-      </w:r>
-      <w:proofErr w:type="spellEnd"/>
-      <w:r>
-        <w:t xml:space="preserve">}  </w:t>
-      </w:r>
-      <w:r>
-        <w:t>{</w:t>
-      </w:r>
-      <w:proofErr w:type="spellStart"/>
-      <w:r>
-        <w:t>d.PostCode</w:t>
-      </w:r>
-      <w:proofErr w:type="spellEnd"/>
-      <w:r>
-        <w:t>}</w:t>
+        <w:t>{d.MailingAddress}</w:t>
+      </w:r>
+    </w:p>
+    <w:p>
+      <w:r>
+        <w:t xml:space="preserve">{d.MailingCity} {d.MailingProv}  </w:t>
+      </w:r>
+      <w:r>
+        <w:t>{d.PostCode}</w:t>
       </w:r>
     </w:p>
     <w:p/>
@@ -354,15 +285,11 @@
       <w:bookmarkStart w:id="0" w:name="Recorded_Date"/>
       <w:bookmarkEnd w:id="0"/>
       <w:r>
-        <w:t>{</w:t>
-      </w:r>
-      <w:proofErr w:type="spellStart"/>
-      <w:proofErr w:type="gramStart"/>
-      <w:r>
-        <w:t>d.DairyTestDataLoadDate</w:t>
-      </w:r>
-      <w:proofErr w:type="spellEnd"/>
-      <w:proofErr w:type="gramEnd"/>
+        <w:t>{d.</w:t>
+      </w:r>
+      <w:r>
+        <w:t>DairyTestDataLoadDate</w:t>
+      </w:r>
       <w:r>
         <w:t>}</w:t>
       </w:r>
@@ -402,17 +329,7 @@
         <w:t xml:space="preserve">Water Adulteration of </w:t>
       </w:r>
       <w:r>
-        <w:t>{</w:t>
-      </w:r>
-      <w:proofErr w:type="spellStart"/>
-      <w:proofErr w:type="gramStart"/>
-      <w:r>
-        <w:t>d.DairyTestCryoPercent</w:t>
-      </w:r>
-      <w:proofErr w:type="spellEnd"/>
-      <w:proofErr w:type="gramEnd"/>
-      <w:r>
-        <w:t>}</w:t>
+        <w:t>{d.DairyTestCryoPercent}</w:t>
       </w:r>
     </w:p>
     <w:p/>
@@ -1408,21 +1325,6 @@
 </file>
 
 <file path=customXml/item1.xml><?xml version="1.0" encoding="utf-8"?>
-<p:properties xmlns:p="http://schemas.microsoft.com/office/2006/metadata/properties" xmlns:xsi="http://www.w3.org/2001/XMLSchema-instance" xmlns:pc="http://schemas.microsoft.com/office/infopath/2007/PartnerControls">
-  <documentManagement/>
-</p:properties>
-</file>
-
-<file path=customXml/item2.xml><?xml version="1.0" encoding="utf-8"?>
-<?mso-contentType ?>
-<FormTemplates xmlns="http://schemas.microsoft.com/sharepoint/v3/contenttype/forms">
-  <Display>DocumentLibraryForm</Display>
-  <Edit>DocumentLibraryForm</Edit>
-  <New>DocumentLibraryForm</New>
-</FormTemplates>
-</file>
-
-<file path=customXml/item3.xml><?xml version="1.0" encoding="utf-8"?>
 <ct:contentTypeSchema xmlns:ct="http://schemas.microsoft.com/office/2006/metadata/contentType" xmlns:ma="http://schemas.microsoft.com/office/2006/metadata/properties/metaAttributes" ct:_="" ma:_="" ma:contentTypeName="Document" ma:contentTypeID="0x010100B8CBF3948AF16E4A9427EB9CB0C3AFDB" ma:contentTypeVersion="11" ma:contentTypeDescription="Create a new document." ma:contentTypeScope="" ma:versionID="9fc8a81a77eeb73bda9729b3f784b8c4">
   <xsd:schema xmlns:xsd="http://www.w3.org/2001/XMLSchema" xmlns:xs="http://www.w3.org/2001/XMLSchema" xmlns:p="http://schemas.microsoft.com/office/2006/metadata/properties" xmlns:ns2="bc8b8595-9fa1-49bc-a016-2621e7bde64e" xmlns:ns3="e1c8ebbc-f196-4c28-98e9-1900bd408e79" targetNamespace="http://schemas.microsoft.com/office/2006/metadata/properties" ma:root="true" ma:fieldsID="88ad40c7f0e134defa4acd5e486d3459" ns2:_="" ns3:_="">
     <xsd:import namespace="bc8b8595-9fa1-49bc-a016-2621e7bde64e"/>
@@ -1633,24 +1535,22 @@
 </ct:contentTypeSchema>
 </file>
 
-<file path=customXml/itemProps1.xml><?xml version="1.0" encoding="utf-8"?>
-<ds:datastoreItem xmlns:ds="http://schemas.openxmlformats.org/officeDocument/2006/customXml" ds:itemID="{9C9DAF4F-4CEF-4A64-BADA-E7DDB4E32FFA}">
-  <ds:schemaRefs>
-    <ds:schemaRef ds:uri="http://schemas.microsoft.com/office/2006/metadata/properties"/>
-    <ds:schemaRef ds:uri="http://schemas.microsoft.com/office/infopath/2007/PartnerControls"/>
-  </ds:schemaRefs>
-</ds:datastoreItem>
+<file path=customXml/item2.xml><?xml version="1.0" encoding="utf-8"?>
+<?mso-contentType ?>
+<FormTemplates xmlns="http://schemas.microsoft.com/sharepoint/v3/contenttype/forms">
+  <Display>DocumentLibraryForm</Display>
+  <Edit>DocumentLibraryForm</Edit>
+  <New>DocumentLibraryForm</New>
+</FormTemplates>
 </file>
 
-<file path=customXml/itemProps2.xml><?xml version="1.0" encoding="utf-8"?>
-<ds:datastoreItem xmlns:ds="http://schemas.openxmlformats.org/officeDocument/2006/customXml" ds:itemID="{FE8018BD-694B-4758-A3B1-EC755A07822A}">
-  <ds:schemaRefs>
-    <ds:schemaRef ds:uri="http://schemas.microsoft.com/sharepoint/v3/contenttype/forms"/>
-  </ds:schemaRefs>
-</ds:datastoreItem>
+<file path=customXml/item3.xml><?xml version="1.0" encoding="utf-8"?>
+<p:properties xmlns:p="http://schemas.microsoft.com/office/2006/metadata/properties" xmlns:xsi="http://www.w3.org/2001/XMLSchema-instance" xmlns:pc="http://schemas.microsoft.com/office/infopath/2007/PartnerControls">
+  <documentManagement/>
+</p:properties>
 </file>
 
-<file path=customXml/itemProps3.xml><?xml version="1.0" encoding="utf-8"?>
+<file path=customXml/itemProps1.xml><?xml version="1.0" encoding="utf-8"?>
 <ds:datastoreItem xmlns:ds="http://schemas.openxmlformats.org/officeDocument/2006/customXml" ds:itemID="{FA157A81-25B4-4E3E-8867-377C228F9A62}">
   <ds:schemaRefs>
     <ds:schemaRef ds:uri="http://schemas.microsoft.com/office/2006/metadata/contentType"/>
@@ -1667,4 +1567,21 @@
     <ds:schemaRef ds:uri="http://schemas.microsoft.com/internal/obd"/>
   </ds:schemaRefs>
 </ds:datastoreItem>
+</file>
+
+<file path=customXml/itemProps2.xml><?xml version="1.0" encoding="utf-8"?>
+<ds:datastoreItem xmlns:ds="http://schemas.openxmlformats.org/officeDocument/2006/customXml" ds:itemID="{FE8018BD-694B-4758-A3B1-EC755A07822A}">
+  <ds:schemaRefs>
+    <ds:schemaRef ds:uri="http://schemas.microsoft.com/sharepoint/v3/contenttype/forms"/>
+  </ds:schemaRefs>
+</ds:datastoreItem>
+</file>
+
+<file path=customXml/itemProps3.xml><?xml version="1.0" encoding="utf-8"?>
+<ds:datastoreItem xmlns:ds="http://schemas.openxmlformats.org/officeDocument/2006/customXml" ds:itemID="{9C9DAF4F-4CEF-4A64-BADA-E7DDB4E32FFA}">
+  <ds:schemaRefs>
+    <ds:schemaRef ds:uri="http://schemas.microsoft.com/office/2006/metadata/properties"/>
+    <ds:schemaRef ds:uri="http://schemas.microsoft.com/office/infopath/2007/PartnerControls"/>
+  </ds:schemaRefs>
+</ds:datastoreItem>
 </file>
</xml_diff>

<commit_message>
dairy infraction template updates
</commit_message>
<xml_diff>
--- a/app/server/static/templates/notices/dairy/CRY_Levy_Template.docx
+++ b/app/server/static/templates/notices/dairy/CRY_Levy_Template.docx
@@ -1,6 +1,6 @@
 
 <file path=word/document.xml><?xml version="1.0" encoding="utf-8"?>
-<w:document xmlns:wpc="http://schemas.microsoft.com/office/word/2010/wordprocessingCanvas" xmlns:cx="http://schemas.microsoft.com/office/drawing/2014/chartex" xmlns:cx1="http://schemas.microsoft.com/office/drawing/2015/9/8/chartex" xmlns:cx2="http://schemas.microsoft.com/office/drawing/2015/10/21/chartex" xmlns:cx3="http://schemas.microsoft.com/office/drawing/2016/5/9/chartex" xmlns:cx4="http://schemas.microsoft.com/office/drawing/2016/5/10/chartex" xmlns:cx5="http://schemas.microsoft.com/office/drawing/2016/5/11/chartex" xmlns:cx6="http://schemas.microsoft.com/office/drawing/2016/5/12/chartex" xmlns:cx7="http://schemas.microsoft.com/office/drawing/2016/5/13/chartex" xmlns:cx8="http://schemas.microsoft.com/office/drawing/2016/5/14/chartex" xmlns:mc="http://schemas.openxmlformats.org/markup-compatibility/2006" xmlns:aink="http://schemas.microsoft.com/office/drawing/2016/ink" xmlns:am3d="http://schemas.microsoft.com/office/drawing/2017/model3d" xmlns:o="urn:schemas-microsoft-com:office:office" xmlns:oel="http://schemas.microsoft.com/office/2019/extlst" xmlns:r="http://schemas.openxmlformats.org/officeDocument/2006/relationships" xmlns:m="http://schemas.openxmlformats.org/officeDocument/2006/math" xmlns:v="urn:schemas-microsoft-com:vml" xmlns:wp14="http://schemas.microsoft.com/office/word/2010/wordprocessingDrawing" xmlns:wp="http://schemas.openxmlformats.org/drawingml/2006/wordprocessingDrawing" xmlns:w10="urn:schemas-microsoft-com:office:word" xmlns:w="http://schemas.openxmlformats.org/wordprocessingml/2006/main" xmlns:w14="http://schemas.microsoft.com/office/word/2010/wordml" xmlns:w15="http://schemas.microsoft.com/office/word/2012/wordml" xmlns:w16cex="http://schemas.microsoft.com/office/word/2018/wordml/cex" xmlns:w16cid="http://schemas.microsoft.com/office/word/2016/wordml/cid" xmlns:w16="http://schemas.microsoft.com/office/word/2018/wordml" xmlns:w16sdtdh="http://schemas.microsoft.com/office/word/2020/wordml/sdtdatahash" xmlns:w16se="http://schemas.microsoft.com/office/word/2015/wordml/symex" xmlns:wpg="http://schemas.microsoft.com/office/word/2010/wordprocessingGroup" xmlns:wpi="http://schemas.microsoft.com/office/word/2010/wordprocessingInk" xmlns:wne="http://schemas.microsoft.com/office/word/2006/wordml" xmlns:wps="http://schemas.microsoft.com/office/word/2010/wordprocessingShape" mc:Ignorable="w14 w15 w16se w16cid w16 w16cex w16sdtdh wp14">
+<w:document xmlns:wpc="http://schemas.microsoft.com/office/word/2010/wordprocessingCanvas" xmlns:cx="http://schemas.microsoft.com/office/drawing/2014/chartex" xmlns:cx1="http://schemas.microsoft.com/office/drawing/2015/9/8/chartex" xmlns:cx2="http://schemas.microsoft.com/office/drawing/2015/10/21/chartex" xmlns:cx3="http://schemas.microsoft.com/office/drawing/2016/5/9/chartex" xmlns:cx4="http://schemas.microsoft.com/office/drawing/2016/5/10/chartex" xmlns:cx5="http://schemas.microsoft.com/office/drawing/2016/5/11/chartex" xmlns:cx6="http://schemas.microsoft.com/office/drawing/2016/5/12/chartex" xmlns:cx7="http://schemas.microsoft.com/office/drawing/2016/5/13/chartex" xmlns:cx8="http://schemas.microsoft.com/office/drawing/2016/5/14/chartex" xmlns:mc="http://schemas.openxmlformats.org/markup-compatibility/2006" xmlns:aink="http://schemas.microsoft.com/office/drawing/2016/ink" xmlns:am3d="http://schemas.microsoft.com/office/drawing/2017/model3d" xmlns:o="urn:schemas-microsoft-com:office:office" xmlns:oel="http://schemas.microsoft.com/office/2019/extlst" xmlns:r="http://schemas.openxmlformats.org/officeDocument/2006/relationships" xmlns:m="http://schemas.openxmlformats.org/officeDocument/2006/math" xmlns:v="urn:schemas-microsoft-com:vml" xmlns:wp14="http://schemas.microsoft.com/office/word/2010/wordprocessingDrawing" xmlns:wp="http://schemas.openxmlformats.org/drawingml/2006/wordprocessingDrawing" xmlns:w10="urn:schemas-microsoft-com:office:word" xmlns:w="http://schemas.openxmlformats.org/wordprocessingml/2006/main" xmlns:w14="http://schemas.microsoft.com/office/word/2010/wordml" xmlns:w15="http://schemas.microsoft.com/office/word/2012/wordml" xmlns:w16cex="http://schemas.microsoft.com/office/word/2018/wordml/cex" xmlns:w16cid="http://schemas.microsoft.com/office/word/2016/wordml/cid" xmlns:w16="http://schemas.microsoft.com/office/word/2018/wordml" xmlns:w16du="http://schemas.microsoft.com/office/word/2023/wordml/word16du" xmlns:w16sdtdh="http://schemas.microsoft.com/office/word/2020/wordml/sdtdatahash" xmlns:w16sdtfl="http://schemas.microsoft.com/office/word/2024/wordml/sdtformatlock" xmlns:w16se="http://schemas.microsoft.com/office/word/2015/wordml/symex" xmlns:wpg="http://schemas.microsoft.com/office/word/2010/wordprocessingGroup" xmlns:wpi="http://schemas.microsoft.com/office/word/2010/wordprocessingInk" xmlns:wne="http://schemas.microsoft.com/office/word/2006/wordml" xmlns:wps="http://schemas.microsoft.com/office/word/2010/wordprocessingShape" mc:Ignorable="w14 w15 w16se w16cid w16 w16cex w16sdtdh w16sdtfl w16du wp14">
   <w:body>
     <w:p>
       <w:pPr>
@@ -357,7 +357,7 @@
         <w:t>d.</w:t>
       </w:r>
       <w:r>
-        <w:t>DairyTestDataLoadDate</w:t>
+        <w:t>PreviousMonth</w:t>
       </w:r>
       <w:proofErr w:type="spellEnd"/>
       <w:r>
@@ -670,7 +670,7 @@
 </file>
 
 <file path=word/styles.xml><?xml version="1.0" encoding="utf-8"?>
-<w:styles xmlns:mc="http://schemas.openxmlformats.org/markup-compatibility/2006" xmlns:r="http://schemas.openxmlformats.org/officeDocument/2006/relationships" xmlns:w="http://schemas.openxmlformats.org/wordprocessingml/2006/main" xmlns:w14="http://schemas.microsoft.com/office/word/2010/wordml" xmlns:w15="http://schemas.microsoft.com/office/word/2012/wordml" xmlns:w16cex="http://schemas.microsoft.com/office/word/2018/wordml/cex" xmlns:w16cid="http://schemas.microsoft.com/office/word/2016/wordml/cid" xmlns:w16="http://schemas.microsoft.com/office/word/2018/wordml" xmlns:w16sdtdh="http://schemas.microsoft.com/office/word/2020/wordml/sdtdatahash" xmlns:w16se="http://schemas.microsoft.com/office/word/2015/wordml/symex" mc:Ignorable="w14 w15 w16se w16cid w16 w16cex w16sdtdh">
+<w:styles xmlns:mc="http://schemas.openxmlformats.org/markup-compatibility/2006" xmlns:r="http://schemas.openxmlformats.org/officeDocument/2006/relationships" xmlns:w="http://schemas.openxmlformats.org/wordprocessingml/2006/main" xmlns:w14="http://schemas.microsoft.com/office/word/2010/wordml" xmlns:w15="http://schemas.microsoft.com/office/word/2012/wordml" xmlns:w16cex="http://schemas.microsoft.com/office/word/2018/wordml/cex" xmlns:w16cid="http://schemas.microsoft.com/office/word/2016/wordml/cid" xmlns:w16="http://schemas.microsoft.com/office/word/2018/wordml" xmlns:w16du="http://schemas.microsoft.com/office/word/2023/wordml/word16du" xmlns:w16sdtdh="http://schemas.microsoft.com/office/word/2020/wordml/sdtdatahash" xmlns:w16sdtfl="http://schemas.microsoft.com/office/word/2024/wordml/sdtformatlock" xmlns:w16se="http://schemas.microsoft.com/office/word/2015/wordml/symex" mc:Ignorable="w14 w15 w16se w16cid w16 w16cex w16sdtdh w16sdtfl w16du">
   <w:docDefaults>
     <w:rPrDefault>
       <w:rPr>
@@ -1420,9 +1420,12 @@
 </file>
 
 <file path=customXml/item1.xml><?xml version="1.0" encoding="utf-8"?>
-<p:properties xmlns:p="http://schemas.microsoft.com/office/2006/metadata/properties" xmlns:xsi="http://www.w3.org/2001/XMLSchema-instance" xmlns:pc="http://schemas.microsoft.com/office/infopath/2007/PartnerControls">
-  <documentManagement/>
-</p:properties>
+<?mso-contentType ?>
+<FormTemplates xmlns="http://schemas.microsoft.com/sharepoint/v3/contenttype/forms">
+  <Display>DocumentLibraryForm</Display>
+  <Edit>DocumentLibraryForm</Edit>
+  <New>DocumentLibraryForm</New>
+</FormTemplates>
 </file>
 
 <file path=customXml/item2.xml><?xml version="1.0" encoding="utf-8"?>
@@ -1637,19 +1640,15 @@
 </file>
 
 <file path=customXml/item3.xml><?xml version="1.0" encoding="utf-8"?>
-<?mso-contentType ?>
-<FormTemplates xmlns="http://schemas.microsoft.com/sharepoint/v3/contenttype/forms">
-  <Display>DocumentLibraryForm</Display>
-  <Edit>DocumentLibraryForm</Edit>
-  <New>DocumentLibraryForm</New>
-</FormTemplates>
+<p:properties xmlns:p="http://schemas.microsoft.com/office/2006/metadata/properties" xmlns:xsi="http://www.w3.org/2001/XMLSchema-instance" xmlns:pc="http://schemas.microsoft.com/office/infopath/2007/PartnerControls">
+  <documentManagement/>
+</p:properties>
 </file>
 
 <file path=customXml/itemProps1.xml><?xml version="1.0" encoding="utf-8"?>
-<ds:datastoreItem xmlns:ds="http://schemas.openxmlformats.org/officeDocument/2006/customXml" ds:itemID="{9C9DAF4F-4CEF-4A64-BADA-E7DDB4E32FFA}">
+<ds:datastoreItem xmlns:ds="http://schemas.openxmlformats.org/officeDocument/2006/customXml" ds:itemID="{FE8018BD-694B-4758-A3B1-EC755A07822A}">
   <ds:schemaRefs>
-    <ds:schemaRef ds:uri="http://schemas.microsoft.com/office/2006/metadata/properties"/>
-    <ds:schemaRef ds:uri="http://schemas.microsoft.com/office/infopath/2007/PartnerControls"/>
+    <ds:schemaRef ds:uri="http://schemas.microsoft.com/sharepoint/v3/contenttype/forms"/>
   </ds:schemaRefs>
 </ds:datastoreItem>
 </file>
@@ -1674,9 +1673,10 @@
 </file>
 
 <file path=customXml/itemProps3.xml><?xml version="1.0" encoding="utf-8"?>
-<ds:datastoreItem xmlns:ds="http://schemas.openxmlformats.org/officeDocument/2006/customXml" ds:itemID="{FE8018BD-694B-4758-A3B1-EC755A07822A}">
+<ds:datastoreItem xmlns:ds="http://schemas.openxmlformats.org/officeDocument/2006/customXml" ds:itemID="{9C9DAF4F-4CEF-4A64-BADA-E7DDB4E32FFA}">
   <ds:schemaRefs>
-    <ds:schemaRef ds:uri="http://schemas.microsoft.com/sharepoint/v3/contenttype/forms"/>
+    <ds:schemaRef ds:uri="http://schemas.microsoft.com/office/2006/metadata/properties"/>
+    <ds:schemaRef ds:uri="http://schemas.microsoft.com/office/infopath/2007/PartnerControls"/>
   </ds:schemaRefs>
 </ds:datastoreItem>
 </file>
</xml_diff>

<commit_message>
possible fix for mals2-34
</commit_message>
<xml_diff>
--- a/app/server/static/templates/notices/dairy/CRY_Levy_Template.docx
+++ b/app/server/static/templates/notices/dairy/CRY_Levy_Template.docx
@@ -357,7 +357,7 @@
         <w:t>d.</w:t>
       </w:r>
       <w:r>
-        <w:t>PreviousMonth</w:t>
+        <w:t>ReportedOnDate</w:t>
       </w:r>
       <w:proofErr w:type="spellEnd"/>
       <w:r>
@@ -1420,12 +1420,9 @@
 </file>
 
 <file path=customXml/item1.xml><?xml version="1.0" encoding="utf-8"?>
-<?mso-contentType ?>
-<FormTemplates xmlns="http://schemas.microsoft.com/sharepoint/v3/contenttype/forms">
-  <Display>DocumentLibraryForm</Display>
-  <Edit>DocumentLibraryForm</Edit>
-  <New>DocumentLibraryForm</New>
-</FormTemplates>
+<p:properties xmlns:p="http://schemas.microsoft.com/office/2006/metadata/properties" xmlns:xsi="http://www.w3.org/2001/XMLSchema-instance" xmlns:pc="http://schemas.microsoft.com/office/infopath/2007/PartnerControls">
+  <documentManagement/>
+</p:properties>
 </file>
 
 <file path=customXml/item2.xml><?xml version="1.0" encoding="utf-8"?>
@@ -1640,15 +1637,19 @@
 </file>
 
 <file path=customXml/item3.xml><?xml version="1.0" encoding="utf-8"?>
-<p:properties xmlns:p="http://schemas.microsoft.com/office/2006/metadata/properties" xmlns:xsi="http://www.w3.org/2001/XMLSchema-instance" xmlns:pc="http://schemas.microsoft.com/office/infopath/2007/PartnerControls">
-  <documentManagement/>
-</p:properties>
+<?mso-contentType ?>
+<FormTemplates xmlns="http://schemas.microsoft.com/sharepoint/v3/contenttype/forms">
+  <Display>DocumentLibraryForm</Display>
+  <Edit>DocumentLibraryForm</Edit>
+  <New>DocumentLibraryForm</New>
+</FormTemplates>
 </file>
 
 <file path=customXml/itemProps1.xml><?xml version="1.0" encoding="utf-8"?>
-<ds:datastoreItem xmlns:ds="http://schemas.openxmlformats.org/officeDocument/2006/customXml" ds:itemID="{FE8018BD-694B-4758-A3B1-EC755A07822A}">
+<ds:datastoreItem xmlns:ds="http://schemas.openxmlformats.org/officeDocument/2006/customXml" ds:itemID="{9C9DAF4F-4CEF-4A64-BADA-E7DDB4E32FFA}">
   <ds:schemaRefs>
-    <ds:schemaRef ds:uri="http://schemas.microsoft.com/sharepoint/v3/contenttype/forms"/>
+    <ds:schemaRef ds:uri="http://schemas.microsoft.com/office/2006/metadata/properties"/>
+    <ds:schemaRef ds:uri="http://schemas.microsoft.com/office/infopath/2007/PartnerControls"/>
   </ds:schemaRefs>
 </ds:datastoreItem>
 </file>
@@ -1673,10 +1674,9 @@
 </file>
 
 <file path=customXml/itemProps3.xml><?xml version="1.0" encoding="utf-8"?>
-<ds:datastoreItem xmlns:ds="http://schemas.openxmlformats.org/officeDocument/2006/customXml" ds:itemID="{9C9DAF4F-4CEF-4A64-BADA-E7DDB4E32FFA}">
+<ds:datastoreItem xmlns:ds="http://schemas.openxmlformats.org/officeDocument/2006/customXml" ds:itemID="{FE8018BD-694B-4758-A3B1-EC755A07822A}">
   <ds:schemaRefs>
-    <ds:schemaRef ds:uri="http://schemas.microsoft.com/office/2006/metadata/properties"/>
-    <ds:schemaRef ds:uri="http://schemas.microsoft.com/office/infopath/2007/PartnerControls"/>
+    <ds:schemaRef ds:uri="http://schemas.microsoft.com/sharepoint/v3/contenttype/forms"/>
   </ds:schemaRefs>
 </ds:datastoreItem>
 </file>
</xml_diff>